<commit_message>
Update Repeat assessment for Data Essentials (2).docx
</commit_message>
<xml_diff>
--- a/Repeat assessment for Data Essentials (2).docx
+++ b/Repeat assessment for Data Essentials (2).docx
@@ -669,7 +669,29 @@
           <w:szCs w:val="24"/>
           <w:lang w:val="en-US" w:eastAsia="en-IE"/>
         </w:rPr>
-        <w:t>Create one pivot table.</w:t>
+        <w:t xml:space="preserve">Create one </w:t>
+      </w:r>
+      <w:proofErr w:type="gramStart"/>
+      <w:r>
+        <w:rPr>
+          <w:rFonts w:ascii="Times New Roman" w:eastAsia="Times New Roman" w:hAnsi="Times New Roman" w:cs="Times New Roman"/>
+          <w:bCs/>
+          <w:sz w:val="24"/>
+          <w:szCs w:val="24"/>
+          <w:lang w:val="en-US" w:eastAsia="en-IE"/>
+        </w:rPr>
+        <w:t>pivot</w:t>
+      </w:r>
+      <w:proofErr w:type="gramEnd"/>
+      <w:r>
+        <w:rPr>
+          <w:rFonts w:ascii="Times New Roman" w:eastAsia="Times New Roman" w:hAnsi="Times New Roman" w:cs="Times New Roman"/>
+          <w:bCs/>
+          <w:sz w:val="24"/>
+          <w:szCs w:val="24"/>
+          <w:lang w:val="en-US" w:eastAsia="en-IE"/>
+        </w:rPr>
+        <w:t xml:space="preserve"> table.</w:t>
       </w:r>
     </w:p>
     <w:p>
@@ -700,7 +722,27 @@
           <w:sz w:val="24"/>
           <w:szCs w:val="24"/>
         </w:rPr>
-        <w:t>Q.2.a Answer</w:t>
+        <w:t>Q.2.</w:t>
+      </w:r>
+      <w:proofErr w:type="gramStart"/>
+      <w:r>
+        <w:rPr>
+          <w:rFonts w:ascii="Times New Roman" w:hAnsi="Times New Roman" w:cs="Times New Roman"/>
+          <w:b/>
+          <w:sz w:val="24"/>
+          <w:szCs w:val="24"/>
+        </w:rPr>
+        <w:t>a</w:t>
+      </w:r>
+      <w:proofErr w:type="gramEnd"/>
+      <w:r>
+        <w:rPr>
+          <w:rFonts w:ascii="Times New Roman" w:hAnsi="Times New Roman" w:cs="Times New Roman"/>
+          <w:b/>
+          <w:sz w:val="24"/>
+          <w:szCs w:val="24"/>
+        </w:rPr>
+        <w:t xml:space="preserve"> Answer</w:t>
       </w:r>
     </w:p>
     <w:p>
@@ -774,8 +816,38 @@
           <w:b/>
           <w:sz w:val="24"/>
           <w:szCs w:val="24"/>
-        </w:rPr>
-      </w:pPr>
+          <w:u w:val="single"/>
+        </w:rPr>
+      </w:pPr>
+      <w:r>
+        <w:rPr>
+          <w:rFonts w:ascii="Times New Roman" w:hAnsi="Times New Roman" w:cs="Times New Roman"/>
+          <w:b/>
+          <w:sz w:val="24"/>
+          <w:szCs w:val="24"/>
+          <w:u w:val="single"/>
+        </w:rPr>
+        <w:t>Description</w:t>
+      </w:r>
+    </w:p>
+    <w:p>
+      <w:pPr>
+        <w:rPr>
+          <w:rFonts w:ascii="Times New Roman" w:hAnsi="Times New Roman" w:cs="Times New Roman"/>
+          <w:bCs/>
+          <w:sz w:val="24"/>
+          <w:szCs w:val="24"/>
+        </w:rPr>
+      </w:pPr>
+      <w:r>
+        <w:rPr>
+          <w:rFonts w:ascii="Times New Roman" w:hAnsi="Times New Roman" w:cs="Times New Roman"/>
+          <w:bCs/>
+          <w:sz w:val="24"/>
+          <w:szCs w:val="24"/>
+        </w:rPr>
+        <w:t>Comparing revenue to costs for each product</w:t>
+      </w:r>
     </w:p>
     <w:p>
       <w:pPr>
@@ -787,7 +859,7 @@
         </w:rPr>
         <w:lastRenderedPageBreak/>
         <w:drawing>
-          <wp:inline distT="0" distB="0" distL="0" distR="0" wp14:anchorId="16C83C02" wp14:editId="7E0DDA8C">
+          <wp:inline distT="0" distB="0" distL="0" distR="0" wp14:anchorId="16C83C02" wp14:editId="44347D4B">
             <wp:extent cx="5478162" cy="3822357"/>
             <wp:effectExtent l="0" t="0" r="8255" b="6985"/>
             <wp:docPr id="296399207" name="Chart 1">
@@ -843,6 +915,11 @@
       </w:r>
       <w:r>
         <w:t>OLE Linked Chart</w:t>
+      </w:r>
+    </w:p>
+    <w:p>
+      <w:r>
+        <w:t>(Same as above but picture in case link object doesn’t work)</w:t>
       </w:r>
     </w:p>
     <w:p>
@@ -952,6 +1029,114 @@
     </w:p>
     <w:p>
       <w:pPr>
+        <w:rPr>
+          <w:b/>
+          <w:bCs/>
+          <w:u w:val="single"/>
+        </w:rPr>
+      </w:pPr>
+      <w:r>
+        <w:rPr>
+          <w:b/>
+          <w:bCs/>
+          <w:u w:val="single"/>
+        </w:rPr>
+        <w:t>Description</w:t>
+      </w:r>
+    </w:p>
+    <w:p>
+      <w:r>
+        <w:t>Customer Revenue, Cost and Unit relationship for a Product</w:t>
+      </w:r>
+    </w:p>
+    <w:p/>
+    <w:p/>
+    <w:p>
+      <w:r>
+        <w:lastRenderedPageBreak/>
+        <w:drawing>
+          <wp:inline distT="0" distB="0" distL="0" distR="0" wp14:anchorId="06D25004" wp14:editId="0431E4E2">
+            <wp:extent cx="3665855" cy="1153160"/>
+            <wp:effectExtent l="0" t="0" r="0" b="8890"/>
+            <wp:docPr id="1533887136" name="Picture 2"/>
+            <wp:cNvGraphicFramePr>
+              <a:graphicFrameLocks xmlns:a="http://schemas.openxmlformats.org/drawingml/2006/main" noChangeAspect="1"/>
+            </wp:cNvGraphicFramePr>
+            <a:graphic xmlns:a="http://schemas.openxmlformats.org/drawingml/2006/main">
+              <a:graphicData uri="http://schemas.openxmlformats.org/drawingml/2006/picture">
+                <pic:pic xmlns:pic="http://schemas.openxmlformats.org/drawingml/2006/picture">
+                  <pic:nvPicPr>
+                    <pic:cNvPr id="0" name="Picture 2"/>
+                    <pic:cNvPicPr>
+                      <a:picLocks noChangeAspect="1" noChangeArrowheads="1"/>
+                    </pic:cNvPicPr>
+                  </pic:nvPicPr>
+                  <pic:blipFill>
+                    <a:blip r:embed="rId8">
+                      <a:extLst>
+                        <a:ext uri="{28A0092B-C50C-407E-A947-70E740481C1C}">
+                          <a14:useLocalDpi xmlns:a14="http://schemas.microsoft.com/office/drawing/2010/main" val="0"/>
+                        </a:ext>
+                      </a:extLst>
+                    </a:blip>
+                    <a:srcRect/>
+                    <a:stretch>
+                      <a:fillRect/>
+                    </a:stretch>
+                  </pic:blipFill>
+                  <pic:spPr bwMode="auto">
+                    <a:xfrm>
+                      <a:off x="0" y="0"/>
+                      <a:ext cx="3665855" cy="1153160"/>
+                    </a:xfrm>
+                    <a:prstGeom prst="rect">
+                      <a:avLst/>
+                    </a:prstGeom>
+                    <a:noFill/>
+                    <a:ln>
+                      <a:noFill/>
+                    </a:ln>
+                  </pic:spPr>
+                </pic:pic>
+              </a:graphicData>
+            </a:graphic>
+          </wp:inline>
+        </w:drawing>
+      </w:r>
+    </w:p>
+    <w:p>
+      <w:pPr>
+        <w:rPr>
+          <w:b/>
+          <w:bCs/>
+          <w:u w:val="single"/>
+        </w:rPr>
+      </w:pPr>
+      <w:r>
+        <w:rPr>
+          <w:b/>
+          <w:bCs/>
+          <w:u w:val="single"/>
+        </w:rPr>
+        <w:t>Description</w:t>
+      </w:r>
+    </w:p>
+    <w:p>
+      <w:r>
+        <w:t xml:space="preserve">Correlation Matrix made using data analytics tool confirms the relationships between cost, revenue and units sold, also shows that Date </w:t>
+      </w:r>
+      <w:proofErr w:type="spellStart"/>
+      <w:r>
+        <w:t>e.g</w:t>
+      </w:r>
+      <w:proofErr w:type="spellEnd"/>
+      <w:r>
+        <w:t xml:space="preserve"> Season, has no bearing on revenue or costs</w:t>
+      </w:r>
+    </w:p>
+    <w:p/>
+    <w:p>
+      <w:pPr>
         <w:keepNext/>
         <w:jc w:val="center"/>
       </w:pPr>
@@ -978,7 +1163,7 @@
                     </pic:cNvPicPr>
                   </pic:nvPicPr>
                   <pic:blipFill>
-                    <a:blip r:embed="rId8">
+                    <a:blip r:embed="rId9">
                       <a:extLst>
                         <a:ext uri="{28A0092B-C50C-407E-A947-70E740481C1C}">
                           <a14:useLocalDpi xmlns:a14="http://schemas.microsoft.com/office/drawing/2010/main" val="0"/>
@@ -1046,10 +1231,9 @@
     <w:p>
       <w:pPr>
         <w:rPr>
-          <w:rFonts w:ascii="Times New Roman" w:hAnsi="Times New Roman" w:cs="Times New Roman"/>
           <w:b/>
-          <w:sz w:val="24"/>
-          <w:szCs w:val="24"/>
+          <w:bCs/>
+          <w:u w:val="single"/>
         </w:rPr>
       </w:pPr>
       <w:r>
@@ -1105,7 +1289,25 @@
           <w:sz w:val="24"/>
           <w:szCs w:val="24"/>
         </w:rPr>
-        <w:t>A table (relation) is subject to a number of rules/conditions. What are these?</w:t>
+        <w:t xml:space="preserve">A table (relation) is subject to </w:t>
+      </w:r>
+      <w:proofErr w:type="gramStart"/>
+      <w:r>
+        <w:rPr>
+          <w:rFonts w:ascii="Times New Roman" w:hAnsi="Times New Roman" w:cs="Times New Roman"/>
+          <w:sz w:val="24"/>
+          <w:szCs w:val="24"/>
+        </w:rPr>
+        <w:t>a number of</w:t>
+      </w:r>
+      <w:proofErr w:type="gramEnd"/>
+      <w:r>
+        <w:rPr>
+          <w:rFonts w:ascii="Times New Roman" w:hAnsi="Times New Roman" w:cs="Times New Roman"/>
+          <w:sz w:val="24"/>
+          <w:szCs w:val="24"/>
+        </w:rPr>
+        <w:t xml:space="preserve"> rules/conditions. What are these?</w:t>
       </w:r>
     </w:p>
     <w:p>
@@ -1128,7 +1330,29 @@
           <w:sz w:val="24"/>
           <w:szCs w:val="24"/>
         </w:rPr>
-        <w:t xml:space="preserve">Q.3.a </w:t>
+        <w:t>Q.3.</w:t>
+      </w:r>
+      <w:proofErr w:type="gramStart"/>
+      <w:r>
+        <w:rPr>
+          <w:rFonts w:ascii="Times New Roman" w:hAnsi="Times New Roman" w:cs="Times New Roman"/>
+          <w:b/>
+          <w:bCs/>
+          <w:sz w:val="24"/>
+          <w:szCs w:val="24"/>
+        </w:rPr>
+        <w:t>a</w:t>
+      </w:r>
+      <w:proofErr w:type="gramEnd"/>
+      <w:r>
+        <w:rPr>
+          <w:rFonts w:ascii="Times New Roman" w:hAnsi="Times New Roman" w:cs="Times New Roman"/>
+          <w:b/>
+          <w:bCs/>
+          <w:sz w:val="24"/>
+          <w:szCs w:val="24"/>
+        </w:rPr>
+        <w:t xml:space="preserve"> </w:t>
       </w:r>
       <w:r>
         <w:rPr>
@@ -1264,19 +1488,26 @@
           <w:sz w:val="28"/>
           <w:szCs w:val="28"/>
         </w:rPr>
-        <w:t>Tables are subject to Primary keys, Foreign keys and indexes/constraints.</w:t>
-      </w:r>
-    </w:p>
-    <w:p>
-      <w:pPr>
-        <w:spacing w:after="0" w:line="360" w:lineRule="auto"/>
-        <w:ind w:left="363"/>
-        <w:rPr>
-          <w:rFonts w:ascii="Times New Roman" w:hAnsi="Times New Roman" w:cs="Times New Roman"/>
-          <w:sz w:val="24"/>
-          <w:szCs w:val="24"/>
-        </w:rPr>
-      </w:pPr>
+        <w:t xml:space="preserve">Tables are subject to Primary keys, </w:t>
+      </w:r>
+      <w:proofErr w:type="gramStart"/>
+      <w:r>
+        <w:rPr>
+          <w:rFonts w:ascii="Calibri" w:hAnsi="Calibri" w:cs="Calibri"/>
+          <w:sz w:val="28"/>
+          <w:szCs w:val="28"/>
+        </w:rPr>
+        <w:t>Foreign</w:t>
+      </w:r>
+      <w:proofErr w:type="gramEnd"/>
+      <w:r>
+        <w:rPr>
+          <w:rFonts w:ascii="Calibri" w:hAnsi="Calibri" w:cs="Calibri"/>
+          <w:sz w:val="28"/>
+          <w:szCs w:val="28"/>
+        </w:rPr>
+        <w:t xml:space="preserve"> keys and indexes/constraints.</w:t>
+      </w:r>
     </w:p>
     <w:p>
       <w:pPr>
@@ -1324,6 +1555,7 @@
           <w:numId w:val="2"/>
         </w:numPr>
         <w:spacing w:after="0" w:line="360" w:lineRule="auto"/>
+        <w:jc w:val="both"/>
         <w:rPr>
           <w:rFonts w:ascii="Times New Roman" w:hAnsi="Times New Roman" w:cs="Times New Roman"/>
           <w:sz w:val="24"/>
@@ -1414,7 +1646,8 @@
         </w:trPr>
         <w:tc>
           <w:tcPr>
-            <w:tcW w:w="1404" w:type="dxa"/>
+            <w:tcW w:w="8883" w:type="dxa"/>
+            <w:gridSpan w:val="6"/>
             <w:tcBorders>
               <w:top w:val="nil"/>
               <w:left w:val="nil"/>
@@ -1432,6 +1665,7 @@
                 <w:rFonts w:ascii="Times New Roman" w:hAnsi="Times New Roman" w:cs="Times New Roman"/>
                 <w:sz w:val="24"/>
                 <w:szCs w:val="24"/>
+                <w:lang w:eastAsia="en-IE"/>
               </w:rPr>
             </w:pPr>
             <w:r>
@@ -1451,126 +1685,6 @@
               </w:rPr>
               <w:t>table</w:t>
             </w:r>
-          </w:p>
-        </w:tc>
-        <w:tc>
-          <w:tcPr>
-            <w:tcW w:w="1363" w:type="dxa"/>
-            <w:tcBorders>
-              <w:top w:val="nil"/>
-              <w:left w:val="nil"/>
-              <w:bottom w:val="single" w:sz="4" w:space="0" w:color="auto"/>
-              <w:right w:val="nil"/>
-            </w:tcBorders>
-            <w:noWrap/>
-            <w:vAlign w:val="bottom"/>
-          </w:tcPr>
-          <w:p>
-            <w:pPr>
-              <w:spacing w:line="276" w:lineRule="auto"/>
-              <w:rPr>
-                <w:rFonts w:ascii="Times New Roman" w:hAnsi="Times New Roman" w:cs="Times New Roman"/>
-                <w:sz w:val="24"/>
-                <w:szCs w:val="24"/>
-                <w:lang w:eastAsia="en-IE"/>
-              </w:rPr>
-            </w:pPr>
-          </w:p>
-        </w:tc>
-        <w:tc>
-          <w:tcPr>
-            <w:tcW w:w="1562" w:type="dxa"/>
-            <w:tcBorders>
-              <w:top w:val="nil"/>
-              <w:left w:val="nil"/>
-              <w:bottom w:val="single" w:sz="4" w:space="0" w:color="auto"/>
-              <w:right w:val="nil"/>
-            </w:tcBorders>
-            <w:noWrap/>
-            <w:vAlign w:val="bottom"/>
-          </w:tcPr>
-          <w:p>
-            <w:pPr>
-              <w:spacing w:line="276" w:lineRule="auto"/>
-              <w:rPr>
-                <w:rFonts w:ascii="Times New Roman" w:hAnsi="Times New Roman" w:cs="Times New Roman"/>
-                <w:sz w:val="24"/>
-                <w:szCs w:val="24"/>
-                <w:lang w:eastAsia="en-IE"/>
-              </w:rPr>
-            </w:pPr>
-          </w:p>
-        </w:tc>
-        <w:tc>
-          <w:tcPr>
-            <w:tcW w:w="1562" w:type="dxa"/>
-            <w:tcBorders>
-              <w:top w:val="nil"/>
-              <w:left w:val="nil"/>
-              <w:bottom w:val="single" w:sz="4" w:space="0" w:color="auto"/>
-              <w:right w:val="nil"/>
-            </w:tcBorders>
-            <w:noWrap/>
-            <w:vAlign w:val="bottom"/>
-          </w:tcPr>
-          <w:p>
-            <w:pPr>
-              <w:spacing w:line="276" w:lineRule="auto"/>
-              <w:rPr>
-                <w:rFonts w:ascii="Times New Roman" w:hAnsi="Times New Roman" w:cs="Times New Roman"/>
-                <w:sz w:val="24"/>
-                <w:szCs w:val="24"/>
-                <w:lang w:eastAsia="en-IE"/>
-              </w:rPr>
-            </w:pPr>
-          </w:p>
-        </w:tc>
-        <w:tc>
-          <w:tcPr>
-            <w:tcW w:w="1136" w:type="dxa"/>
-            <w:tcBorders>
-              <w:top w:val="nil"/>
-              <w:left w:val="nil"/>
-              <w:bottom w:val="single" w:sz="4" w:space="0" w:color="auto"/>
-              <w:right w:val="nil"/>
-            </w:tcBorders>
-            <w:noWrap/>
-            <w:vAlign w:val="bottom"/>
-          </w:tcPr>
-          <w:p>
-            <w:pPr>
-              <w:spacing w:line="276" w:lineRule="auto"/>
-              <w:rPr>
-                <w:rFonts w:ascii="Times New Roman" w:hAnsi="Times New Roman" w:cs="Times New Roman"/>
-                <w:sz w:val="24"/>
-                <w:szCs w:val="24"/>
-                <w:lang w:eastAsia="en-IE"/>
-              </w:rPr>
-            </w:pPr>
-          </w:p>
-        </w:tc>
-        <w:tc>
-          <w:tcPr>
-            <w:tcW w:w="1856" w:type="dxa"/>
-            <w:tcBorders>
-              <w:top w:val="nil"/>
-              <w:left w:val="nil"/>
-              <w:bottom w:val="single" w:sz="4" w:space="0" w:color="auto"/>
-              <w:right w:val="nil"/>
-            </w:tcBorders>
-            <w:noWrap/>
-            <w:vAlign w:val="bottom"/>
-          </w:tcPr>
-          <w:p>
-            <w:pPr>
-              <w:spacing w:line="276" w:lineRule="auto"/>
-              <w:rPr>
-                <w:rFonts w:ascii="Times New Roman" w:hAnsi="Times New Roman" w:cs="Times New Roman"/>
-                <w:sz w:val="24"/>
-                <w:szCs w:val="24"/>
-                <w:lang w:eastAsia="en-IE"/>
-              </w:rPr>
-            </w:pPr>
           </w:p>
         </w:tc>
       </w:tr>
@@ -2451,19 +2565,12 @@
       </w:tblPr>
       <w:tblGrid>
         <w:gridCol w:w="1750"/>
-        <w:gridCol w:w="147"/>
-        <w:gridCol w:w="909"/>
-        <w:gridCol w:w="511"/>
-        <w:gridCol w:w="236"/>
-        <w:gridCol w:w="537"/>
+        <w:gridCol w:w="1056"/>
+        <w:gridCol w:w="1284"/>
         <w:gridCol w:w="951"/>
-        <w:gridCol w:w="320"/>
-        <w:gridCol w:w="494"/>
-        <w:gridCol w:w="187"/>
-        <w:gridCol w:w="522"/>
-        <w:gridCol w:w="144"/>
-        <w:gridCol w:w="822"/>
-        <w:gridCol w:w="128"/>
+        <w:gridCol w:w="1001"/>
+        <w:gridCol w:w="666"/>
+        <w:gridCol w:w="950"/>
         <w:gridCol w:w="806"/>
         <w:gridCol w:w="424"/>
       </w:tblGrid>
@@ -2475,8 +2582,8 @@
         </w:trPr>
         <w:tc>
           <w:tcPr>
-            <w:tcW w:w="1897" w:type="dxa"/>
-            <w:gridSpan w:val="2"/>
+            <w:tcW w:w="8464" w:type="dxa"/>
+            <w:gridSpan w:val="8"/>
             <w:tcBorders>
               <w:top w:val="nil"/>
               <w:left w:val="nil"/>
@@ -2492,199 +2599,23 @@
               <w:spacing w:line="276" w:lineRule="auto"/>
               <w:rPr>
                 <w:rFonts w:ascii="Times New Roman" w:hAnsi="Times New Roman" w:cs="Times New Roman"/>
+                <w:sz w:val="24"/>
+                <w:szCs w:val="24"/>
+                <w:lang w:eastAsia="en-IE"/>
+              </w:rPr>
+            </w:pPr>
+            <w:proofErr w:type="spellStart"/>
+            <w:r>
+              <w:rPr>
+                <w:rFonts w:ascii="Times New Roman" w:hAnsi="Times New Roman" w:cs="Times New Roman"/>
                 <w:b/>
                 <w:sz w:val="24"/>
                 <w:szCs w:val="24"/>
                 <w:lang w:eastAsia="en-IE"/>
               </w:rPr>
-            </w:pPr>
-            <w:proofErr w:type="spellStart"/>
-            <w:r>
-              <w:rPr>
-                <w:rFonts w:ascii="Times New Roman" w:hAnsi="Times New Roman" w:cs="Times New Roman"/>
-                <w:b/>
-                <w:sz w:val="24"/>
-                <w:szCs w:val="24"/>
-                <w:lang w:eastAsia="en-IE"/>
-              </w:rPr>
               <w:t>DogGrooming</w:t>
             </w:r>
             <w:proofErr w:type="spellEnd"/>
-          </w:p>
-        </w:tc>
-        <w:tc>
-          <w:tcPr>
-            <w:tcW w:w="1420" w:type="dxa"/>
-            <w:gridSpan w:val="2"/>
-            <w:tcBorders>
-              <w:top w:val="nil"/>
-              <w:left w:val="nil"/>
-              <w:bottom w:val="single" w:sz="4" w:space="0" w:color="auto"/>
-              <w:right w:val="nil"/>
-            </w:tcBorders>
-            <w:noWrap/>
-            <w:vAlign w:val="bottom"/>
-            <w:hideMark/>
-          </w:tcPr>
-          <w:p>
-            <w:pPr>
-              <w:spacing w:line="276" w:lineRule="auto"/>
-              <w:rPr>
-                <w:rFonts w:ascii="Times New Roman" w:hAnsi="Times New Roman" w:cs="Times New Roman"/>
-                <w:sz w:val="24"/>
-                <w:szCs w:val="24"/>
-                <w:lang w:eastAsia="en-IE"/>
-              </w:rPr>
-            </w:pPr>
-            <w:r>
-              <w:rPr>
-                <w:rFonts w:ascii="Times New Roman" w:hAnsi="Times New Roman" w:cs="Times New Roman"/>
-                <w:sz w:val="24"/>
-                <w:szCs w:val="24"/>
-                <w:lang w:eastAsia="en-IE"/>
-              </w:rPr>
-              <w:t>table</w:t>
-            </w:r>
-          </w:p>
-        </w:tc>
-        <w:tc>
-          <w:tcPr>
-            <w:tcW w:w="236" w:type="dxa"/>
-            <w:tcBorders>
-              <w:top w:val="nil"/>
-              <w:left w:val="nil"/>
-              <w:bottom w:val="single" w:sz="4" w:space="0" w:color="auto"/>
-              <w:right w:val="nil"/>
-            </w:tcBorders>
-            <w:noWrap/>
-            <w:vAlign w:val="bottom"/>
-          </w:tcPr>
-          <w:p>
-            <w:pPr>
-              <w:spacing w:line="276" w:lineRule="auto"/>
-              <w:rPr>
-                <w:rFonts w:ascii="Times New Roman" w:hAnsi="Times New Roman" w:cs="Times New Roman"/>
-                <w:sz w:val="24"/>
-                <w:szCs w:val="24"/>
-                <w:lang w:eastAsia="en-IE"/>
-              </w:rPr>
-            </w:pPr>
-          </w:p>
-        </w:tc>
-        <w:tc>
-          <w:tcPr>
-            <w:tcW w:w="1808" w:type="dxa"/>
-            <w:gridSpan w:val="3"/>
-            <w:tcBorders>
-              <w:top w:val="nil"/>
-              <w:left w:val="nil"/>
-              <w:bottom w:val="single" w:sz="4" w:space="0" w:color="auto"/>
-              <w:right w:val="nil"/>
-            </w:tcBorders>
-            <w:noWrap/>
-            <w:vAlign w:val="bottom"/>
-          </w:tcPr>
-          <w:p>
-            <w:pPr>
-              <w:spacing w:line="276" w:lineRule="auto"/>
-              <w:rPr>
-                <w:rFonts w:ascii="Times New Roman" w:hAnsi="Times New Roman" w:cs="Times New Roman"/>
-                <w:sz w:val="24"/>
-                <w:szCs w:val="24"/>
-                <w:lang w:eastAsia="en-IE"/>
-              </w:rPr>
-            </w:pPr>
-          </w:p>
-        </w:tc>
-        <w:tc>
-          <w:tcPr>
-            <w:tcW w:w="494" w:type="dxa"/>
-            <w:tcBorders>
-              <w:top w:val="nil"/>
-              <w:left w:val="nil"/>
-              <w:bottom w:val="single" w:sz="4" w:space="0" w:color="auto"/>
-              <w:right w:val="nil"/>
-            </w:tcBorders>
-          </w:tcPr>
-          <w:p>
-            <w:pPr>
-              <w:spacing w:line="276" w:lineRule="auto"/>
-              <w:rPr>
-                <w:rFonts w:ascii="Times New Roman" w:hAnsi="Times New Roman" w:cs="Times New Roman"/>
-                <w:sz w:val="24"/>
-                <w:szCs w:val="24"/>
-                <w:lang w:eastAsia="en-IE"/>
-              </w:rPr>
-            </w:pPr>
-          </w:p>
-        </w:tc>
-        <w:tc>
-          <w:tcPr>
-            <w:tcW w:w="709" w:type="dxa"/>
-            <w:gridSpan w:val="2"/>
-            <w:tcBorders>
-              <w:top w:val="nil"/>
-              <w:left w:val="nil"/>
-              <w:bottom w:val="single" w:sz="4" w:space="0" w:color="auto"/>
-              <w:right w:val="nil"/>
-            </w:tcBorders>
-          </w:tcPr>
-          <w:p>
-            <w:pPr>
-              <w:spacing w:line="276" w:lineRule="auto"/>
-              <w:rPr>
-                <w:rFonts w:ascii="Times New Roman" w:hAnsi="Times New Roman" w:cs="Times New Roman"/>
-                <w:sz w:val="24"/>
-                <w:szCs w:val="24"/>
-                <w:lang w:eastAsia="en-IE"/>
-              </w:rPr>
-            </w:pPr>
-          </w:p>
-        </w:tc>
-        <w:tc>
-          <w:tcPr>
-            <w:tcW w:w="966" w:type="dxa"/>
-            <w:gridSpan w:val="2"/>
-            <w:tcBorders>
-              <w:top w:val="nil"/>
-              <w:left w:val="nil"/>
-              <w:bottom w:val="single" w:sz="4" w:space="0" w:color="auto"/>
-              <w:right w:val="nil"/>
-            </w:tcBorders>
-          </w:tcPr>
-          <w:p>
-            <w:pPr>
-              <w:spacing w:line="276" w:lineRule="auto"/>
-              <w:rPr>
-                <w:rFonts w:ascii="Times New Roman" w:hAnsi="Times New Roman" w:cs="Times New Roman"/>
-                <w:sz w:val="24"/>
-                <w:szCs w:val="24"/>
-                <w:lang w:eastAsia="en-IE"/>
-              </w:rPr>
-            </w:pPr>
-          </w:p>
-        </w:tc>
-        <w:tc>
-          <w:tcPr>
-            <w:tcW w:w="934" w:type="dxa"/>
-            <w:gridSpan w:val="2"/>
-            <w:tcBorders>
-              <w:top w:val="nil"/>
-              <w:left w:val="nil"/>
-              <w:bottom w:val="single" w:sz="4" w:space="0" w:color="auto"/>
-              <w:right w:val="nil"/>
-            </w:tcBorders>
-          </w:tcPr>
-          <w:p>
-            <w:pPr>
-              <w:spacing w:line="276" w:lineRule="auto"/>
-              <w:rPr>
-                <w:rFonts w:ascii="Times New Roman" w:hAnsi="Times New Roman" w:cs="Times New Roman"/>
-                <w:sz w:val="24"/>
-                <w:szCs w:val="24"/>
-                <w:lang w:eastAsia="en-IE"/>
-              </w:rPr>
-            </w:pPr>
           </w:p>
         </w:tc>
       </w:tr>
@@ -2732,7 +2663,6 @@
         <w:tc>
           <w:tcPr>
             <w:tcW w:w="1056" w:type="dxa"/>
-            <w:gridSpan w:val="2"/>
             <w:tcBorders>
               <w:top w:val="single" w:sz="4" w:space="0" w:color="auto"/>
               <w:left w:val="single" w:sz="4" w:space="0" w:color="auto"/>
@@ -2770,7 +2700,6 @@
         <w:tc>
           <w:tcPr>
             <w:tcW w:w="1284" w:type="dxa"/>
-            <w:gridSpan w:val="3"/>
             <w:tcBorders>
               <w:top w:val="single" w:sz="4" w:space="0" w:color="auto"/>
               <w:left w:val="single" w:sz="4" w:space="0" w:color="auto"/>
@@ -2845,7 +2774,6 @@
         <w:tc>
           <w:tcPr>
             <w:tcW w:w="1001" w:type="dxa"/>
-            <w:gridSpan w:val="3"/>
             <w:tcBorders>
               <w:top w:val="single" w:sz="4" w:space="0" w:color="auto"/>
               <w:left w:val="single" w:sz="4" w:space="0" w:color="auto"/>
@@ -2881,7 +2809,6 @@
         <w:tc>
           <w:tcPr>
             <w:tcW w:w="666" w:type="dxa"/>
-            <w:gridSpan w:val="2"/>
             <w:tcBorders>
               <w:top w:val="single" w:sz="4" w:space="0" w:color="auto"/>
               <w:left w:val="single" w:sz="4" w:space="0" w:color="auto"/>
@@ -2917,7 +2844,6 @@
         <w:tc>
           <w:tcPr>
             <w:tcW w:w="950" w:type="dxa"/>
-            <w:gridSpan w:val="2"/>
             <w:tcBorders>
               <w:top w:val="single" w:sz="4" w:space="0" w:color="auto"/>
               <w:left w:val="single" w:sz="4" w:space="0" w:color="auto"/>
@@ -3028,7 +2954,6 @@
         <w:tc>
           <w:tcPr>
             <w:tcW w:w="1056" w:type="dxa"/>
-            <w:gridSpan w:val="2"/>
             <w:tcBorders>
               <w:top w:val="single" w:sz="4" w:space="0" w:color="auto"/>
               <w:left w:val="single" w:sz="4" w:space="0" w:color="auto"/>
@@ -3063,7 +2988,6 @@
         <w:tc>
           <w:tcPr>
             <w:tcW w:w="1284" w:type="dxa"/>
-            <w:gridSpan w:val="3"/>
             <w:tcBorders>
               <w:top w:val="single" w:sz="4" w:space="0" w:color="auto"/>
               <w:left w:val="single" w:sz="4" w:space="0" w:color="auto"/>
@@ -3132,7 +3056,6 @@
         <w:tc>
           <w:tcPr>
             <w:tcW w:w="1001" w:type="dxa"/>
-            <w:gridSpan w:val="3"/>
             <w:tcBorders>
               <w:top w:val="single" w:sz="4" w:space="0" w:color="auto"/>
               <w:left w:val="single" w:sz="4" w:space="0" w:color="auto"/>
@@ -3165,7 +3088,6 @@
         <w:tc>
           <w:tcPr>
             <w:tcW w:w="666" w:type="dxa"/>
-            <w:gridSpan w:val="2"/>
             <w:tcBorders>
               <w:top w:val="single" w:sz="4" w:space="0" w:color="auto"/>
               <w:left w:val="single" w:sz="4" w:space="0" w:color="auto"/>
@@ -3198,7 +3120,6 @@
         <w:tc>
           <w:tcPr>
             <w:tcW w:w="950" w:type="dxa"/>
-            <w:gridSpan w:val="2"/>
             <w:tcBorders>
               <w:top w:val="single" w:sz="4" w:space="0" w:color="auto"/>
               <w:left w:val="single" w:sz="4" w:space="0" w:color="auto"/>
@@ -3303,7 +3224,6 @@
         <w:tc>
           <w:tcPr>
             <w:tcW w:w="1056" w:type="dxa"/>
-            <w:gridSpan w:val="2"/>
             <w:tcBorders>
               <w:top w:val="single" w:sz="4" w:space="0" w:color="auto"/>
               <w:left w:val="single" w:sz="4" w:space="0" w:color="auto"/>
@@ -3338,7 +3258,6 @@
         <w:tc>
           <w:tcPr>
             <w:tcW w:w="1284" w:type="dxa"/>
-            <w:gridSpan w:val="3"/>
             <w:tcBorders>
               <w:top w:val="single" w:sz="4" w:space="0" w:color="auto"/>
               <w:left w:val="single" w:sz="4" w:space="0" w:color="auto"/>
@@ -3407,7 +3326,6 @@
         <w:tc>
           <w:tcPr>
             <w:tcW w:w="1001" w:type="dxa"/>
-            <w:gridSpan w:val="3"/>
             <w:tcBorders>
               <w:top w:val="single" w:sz="4" w:space="0" w:color="auto"/>
               <w:left w:val="single" w:sz="4" w:space="0" w:color="auto"/>
@@ -3440,7 +3358,6 @@
         <w:tc>
           <w:tcPr>
             <w:tcW w:w="666" w:type="dxa"/>
-            <w:gridSpan w:val="2"/>
             <w:tcBorders>
               <w:top w:val="single" w:sz="4" w:space="0" w:color="auto"/>
               <w:left w:val="single" w:sz="4" w:space="0" w:color="auto"/>
@@ -3473,7 +3390,6 @@
         <w:tc>
           <w:tcPr>
             <w:tcW w:w="950" w:type="dxa"/>
-            <w:gridSpan w:val="2"/>
             <w:tcBorders>
               <w:top w:val="single" w:sz="4" w:space="0" w:color="auto"/>
               <w:left w:val="single" w:sz="4" w:space="0" w:color="auto"/>
@@ -3580,7 +3496,6 @@
         <w:tc>
           <w:tcPr>
             <w:tcW w:w="1056" w:type="dxa"/>
-            <w:gridSpan w:val="2"/>
             <w:tcBorders>
               <w:top w:val="single" w:sz="4" w:space="0" w:color="auto"/>
               <w:left w:val="single" w:sz="4" w:space="0" w:color="auto"/>
@@ -3615,7 +3530,6 @@
         <w:tc>
           <w:tcPr>
             <w:tcW w:w="1284" w:type="dxa"/>
-            <w:gridSpan w:val="3"/>
             <w:tcBorders>
               <w:top w:val="single" w:sz="4" w:space="0" w:color="auto"/>
               <w:left w:val="single" w:sz="4" w:space="0" w:color="auto"/>
@@ -3684,7 +3598,6 @@
         <w:tc>
           <w:tcPr>
             <w:tcW w:w="1001" w:type="dxa"/>
-            <w:gridSpan w:val="3"/>
             <w:tcBorders>
               <w:top w:val="single" w:sz="4" w:space="0" w:color="auto"/>
               <w:left w:val="single" w:sz="4" w:space="0" w:color="auto"/>
@@ -3717,7 +3630,6 @@
         <w:tc>
           <w:tcPr>
             <w:tcW w:w="666" w:type="dxa"/>
-            <w:gridSpan w:val="2"/>
             <w:tcBorders>
               <w:top w:val="single" w:sz="4" w:space="0" w:color="auto"/>
               <w:left w:val="single" w:sz="4" w:space="0" w:color="auto"/>
@@ -3750,7 +3662,6 @@
         <w:tc>
           <w:tcPr>
             <w:tcW w:w="950" w:type="dxa"/>
-            <w:gridSpan w:val="2"/>
             <w:tcBorders>
               <w:top w:val="single" w:sz="4" w:space="0" w:color="auto"/>
               <w:left w:val="single" w:sz="4" w:space="0" w:color="auto"/>
@@ -3827,6 +3738,7 @@
     <w:p>
       <w:pPr>
         <w:pStyle w:val="Heading1"/>
+        <w:pageBreakBefore/>
         <w:rPr>
           <w:rFonts w:ascii="Times New Roman" w:hAnsi="Times New Roman" w:cs="Times New Roman"/>
           <w:sz w:val="24"/>
@@ -3841,6 +3753,7 @@
           <w:szCs w:val="24"/>
           <w:lang w:val="ga-IE"/>
         </w:rPr>
+        <w:lastRenderedPageBreak/>
         <w:t>Meta-Data</w:t>
       </w:r>
     </w:p>
@@ -4050,7 +3963,6 @@
                 <w:sz w:val="24"/>
                 <w:szCs w:val="24"/>
               </w:rPr>
-              <w:lastRenderedPageBreak/>
               <w:t>EntityName</w:t>
             </w:r>
             <w:proofErr w:type="spellEnd"/>
@@ -8322,7 +8234,7 @@
                     <pic:cNvPicPr/>
                   </pic:nvPicPr>
                   <pic:blipFill>
-                    <a:blip r:embed="rId9">
+                    <a:blip r:embed="rId10">
                       <a:extLst>
                         <a:ext uri="{28A0092B-C50C-407E-A947-70E740481C1C}">
                           <a14:useLocalDpi xmlns:a14="http://schemas.microsoft.com/office/drawing/2010/main" val="0"/>
@@ -8396,7 +8308,7 @@
                     <pic:cNvPicPr/>
                   </pic:nvPicPr>
                   <pic:blipFill>
-                    <a:blip r:embed="rId10" cstate="print">
+                    <a:blip r:embed="rId11" cstate="print">
                       <a:extLst>
                         <a:ext uri="{28A0092B-C50C-407E-A947-70E740481C1C}">
                           <a14:useLocalDpi xmlns:a14="http://schemas.microsoft.com/office/drawing/2010/main" val="0"/>
@@ -8471,7 +8383,7 @@
                     <pic:cNvPicPr/>
                   </pic:nvPicPr>
                   <pic:blipFill>
-                    <a:blip r:embed="rId11">
+                    <a:blip r:embed="rId12">
                       <a:extLst>
                         <a:ext uri="{28A0092B-C50C-407E-A947-70E740481C1C}">
                           <a14:useLocalDpi xmlns:a14="http://schemas.microsoft.com/office/drawing/2010/main" val="0"/>
@@ -8545,7 +8457,7 @@
                     <pic:cNvPicPr/>
                   </pic:nvPicPr>
                   <pic:blipFill>
-                    <a:blip r:embed="rId12">
+                    <a:blip r:embed="rId13">
                       <a:extLst>
                         <a:ext uri="{28A0092B-C50C-407E-A947-70E740481C1C}">
                           <a14:useLocalDpi xmlns:a14="http://schemas.microsoft.com/office/drawing/2010/main" val="0"/>
@@ -8770,7 +8682,7 @@
                     <pic:cNvPicPr/>
                   </pic:nvPicPr>
                   <pic:blipFill>
-                    <a:blip r:embed="rId13" cstate="print">
+                    <a:blip r:embed="rId14" cstate="print">
                       <a:extLst>
                         <a:ext uri="{28A0092B-C50C-407E-A947-70E740481C1C}">
                           <a14:useLocalDpi xmlns:a14="http://schemas.microsoft.com/office/drawing/2010/main" val="0"/>
@@ -8847,7 +8759,7 @@
                     <pic:cNvPicPr/>
                   </pic:nvPicPr>
                   <pic:blipFill>
-                    <a:blip r:embed="rId14" cstate="print">
+                    <a:blip r:embed="rId15" cstate="print">
                       <a:extLst>
                         <a:ext uri="{28A0092B-C50C-407E-A947-70E740481C1C}">
                           <a14:useLocalDpi xmlns:a14="http://schemas.microsoft.com/office/drawing/2010/main" val="0"/>
@@ -8925,7 +8837,7 @@
                     <pic:cNvPicPr/>
                   </pic:nvPicPr>
                   <pic:blipFill>
-                    <a:blip r:embed="rId15">
+                    <a:blip r:embed="rId16">
                       <a:extLst>
                         <a:ext uri="{28A0092B-C50C-407E-A947-70E740481C1C}">
                           <a14:useLocalDpi xmlns:a14="http://schemas.microsoft.com/office/drawing/2010/main" val="0"/>
@@ -9002,7 +8914,7 @@
                     <pic:cNvPicPr/>
                   </pic:nvPicPr>
                   <pic:blipFill>
-                    <a:blip r:embed="rId16">
+                    <a:blip r:embed="rId17">
                       <a:extLst>
                         <a:ext uri="{28A0092B-C50C-407E-A947-70E740481C1C}">
                           <a14:useLocalDpi xmlns:a14="http://schemas.microsoft.com/office/drawing/2010/main" val="0"/>
@@ -9625,7 +9537,25 @@
           <w:sz w:val="28"/>
           <w:szCs w:val="28"/>
         </w:rPr>
-        <w:t>, indicating which client the test is for and which GP ordered it. Each test entity also includes details such as test date, name, result, and status.</w:t>
+        <w:t xml:space="preserve">, indicating which client the test is </w:t>
+      </w:r>
+      <w:proofErr w:type="gramStart"/>
+      <w:r>
+        <w:rPr>
+          <w:rFonts w:cstheme="minorHAnsi"/>
+          <w:sz w:val="28"/>
+          <w:szCs w:val="28"/>
+        </w:rPr>
+        <w:t>for</w:t>
+      </w:r>
+      <w:proofErr w:type="gramEnd"/>
+      <w:r>
+        <w:rPr>
+          <w:rFonts w:cstheme="minorHAnsi"/>
+          <w:sz w:val="28"/>
+          <w:szCs w:val="28"/>
+        </w:rPr>
+        <w:t xml:space="preserve"> and which GP ordered it. Each test entity also includes details such as test date, name, result, and status.</w:t>
       </w:r>
     </w:p>
     <w:p>
@@ -9976,7 +9906,25 @@
           <w:sz w:val="28"/>
           <w:szCs w:val="28"/>
         </w:rPr>
-        <w:t>, indicating which supplier the order is from and which medical items are included in the order.</w:t>
+        <w:t xml:space="preserve">, indicating which supplier the order is </w:t>
+      </w:r>
+      <w:proofErr w:type="gramStart"/>
+      <w:r>
+        <w:rPr>
+          <w:rFonts w:cstheme="minorHAnsi"/>
+          <w:sz w:val="28"/>
+          <w:szCs w:val="28"/>
+        </w:rPr>
+        <w:t>from</w:t>
+      </w:r>
+      <w:proofErr w:type="gramEnd"/>
+      <w:r>
+        <w:rPr>
+          <w:rFonts w:cstheme="minorHAnsi"/>
+          <w:sz w:val="28"/>
+          <w:szCs w:val="28"/>
+        </w:rPr>
+        <w:t xml:space="preserve"> and which medical items are included in the order.</w:t>
       </w:r>
     </w:p>
     <w:p>
@@ -11889,7 +11837,7 @@
     <w:link w:val="Heading1Char"/>
     <w:uiPriority w:val="9"/>
     <w:qFormat/>
-    <w:rsid w:val="00F9481F"/>
+    <w:rsid w:val="00D57F75"/>
     <w:pPr>
       <w:keepNext/>
       <w:keepLines/>
@@ -11900,8 +11848,7 @@
       <w:rFonts w:asciiTheme="majorHAnsi" w:eastAsiaTheme="majorEastAsia" w:hAnsiTheme="majorHAnsi" w:cstheme="majorBidi"/>
       <w:b/>
       <w:bCs/>
-      <w:color w:val="2F5496" w:themeColor="accent1" w:themeShade="BF"/>
-      <w:sz w:val="28"/>
+      <w:sz w:val="32"/>
       <w:szCs w:val="28"/>
       <w:lang w:eastAsia="en-IE"/>
     </w:rPr>
@@ -11914,7 +11861,7 @@
     <w:uiPriority w:val="9"/>
     <w:unhideWhenUsed/>
     <w:qFormat/>
-    <w:rsid w:val="00222709"/>
+    <w:rsid w:val="00D57F75"/>
     <w:pPr>
       <w:keepNext/>
       <w:keepLines/>
@@ -11923,8 +11870,7 @@
     </w:pPr>
     <w:rPr>
       <w:rFonts w:asciiTheme="majorHAnsi" w:eastAsiaTheme="majorEastAsia" w:hAnsiTheme="majorHAnsi" w:cstheme="majorBidi"/>
-      <w:color w:val="2F5496" w:themeColor="accent1" w:themeShade="BF"/>
-      <w:sz w:val="26"/>
+      <w:sz w:val="28"/>
       <w:szCs w:val="26"/>
     </w:rPr>
   </w:style>
@@ -11937,7 +11883,7 @@
     <w:semiHidden/>
     <w:unhideWhenUsed/>
     <w:qFormat/>
-    <w:rsid w:val="005D7C6C"/>
+    <w:rsid w:val="00D57F75"/>
     <w:pPr>
       <w:keepNext/>
       <w:keepLines/>
@@ -11946,7 +11892,6 @@
     </w:pPr>
     <w:rPr>
       <w:rFonts w:asciiTheme="majorHAnsi" w:eastAsiaTheme="majorEastAsia" w:hAnsiTheme="majorHAnsi" w:cstheme="majorBidi"/>
-      <w:color w:val="1F3763" w:themeColor="accent1" w:themeShade="7F"/>
       <w:sz w:val="24"/>
       <w:szCs w:val="24"/>
     </w:rPr>
@@ -12055,13 +12000,12 @@
     <w:basedOn w:val="DefaultParagraphFont"/>
     <w:link w:val="Heading1"/>
     <w:uiPriority w:val="9"/>
-    <w:rsid w:val="00F9481F"/>
+    <w:rsid w:val="00D57F75"/>
     <w:rPr>
       <w:rFonts w:asciiTheme="majorHAnsi" w:eastAsiaTheme="majorEastAsia" w:hAnsiTheme="majorHAnsi" w:cstheme="majorBidi"/>
       <w:b/>
       <w:bCs/>
-      <w:color w:val="2F5496" w:themeColor="accent1" w:themeShade="BF"/>
-      <w:sz w:val="28"/>
+      <w:sz w:val="32"/>
       <w:szCs w:val="28"/>
       <w:lang w:eastAsia="en-IE"/>
     </w:rPr>
@@ -12151,10 +12095,9 @@
     <w:link w:val="Heading3"/>
     <w:uiPriority w:val="9"/>
     <w:semiHidden/>
-    <w:rsid w:val="005D7C6C"/>
+    <w:rsid w:val="00D57F75"/>
     <w:rPr>
       <w:rFonts w:asciiTheme="majorHAnsi" w:eastAsiaTheme="majorEastAsia" w:hAnsiTheme="majorHAnsi" w:cstheme="majorBidi"/>
-      <w:color w:val="1F3763" w:themeColor="accent1" w:themeShade="7F"/>
       <w:sz w:val="24"/>
       <w:szCs w:val="24"/>
     </w:rPr>
@@ -12189,11 +12132,10 @@
     <w:basedOn w:val="DefaultParagraphFont"/>
     <w:link w:val="Heading2"/>
     <w:uiPriority w:val="9"/>
-    <w:rsid w:val="00222709"/>
+    <w:rsid w:val="00D57F75"/>
     <w:rPr>
       <w:rFonts w:asciiTheme="majorHAnsi" w:eastAsiaTheme="majorEastAsia" w:hAnsiTheme="majorHAnsi" w:cstheme="majorBidi"/>
-      <w:color w:val="2F5496" w:themeColor="accent1" w:themeShade="BF"/>
-      <w:sz w:val="26"/>
+      <w:sz w:val="28"/>
       <w:szCs w:val="26"/>
     </w:rPr>
   </w:style>
@@ -12214,7 +12156,7 @@
     </mc:Fallback>
   </mc:AlternateContent>
   <c:pivotSource>
-    <c:name>[bakery-data.xlsx]CustomerPivotTable!PivotTable1</c:name>
+    <c:name>[bakery-data-final.xlsx]CustomerPivotTable!PivotTable1</c:name>
     <c:fmtId val="-1"/>
   </c:pivotSource>
   <c:chart>

</xml_diff>